<commit_message>
Changed "chapter" to "paper" in ACE_2013_Provenance_v3 - Leo.docx
</commit_message>
<xml_diff>
--- a/Documents/Papers/ACE2013/ACE_2013_Provenance_v3 - Leo.docx
+++ b/Documents/Papers/ACE2013/ACE_2013_Provenance_v3 - Leo.docx
@@ -1541,13 +1541,7 @@
         <w:t xml:space="preserve">the user </w:t>
       </w:r>
       <w:r>
-        <w:t>to visually analyze play steps, providing d</w:t>
-      </w:r>
-      <w:r>
-        <w:t>e</w:t>
-      </w:r>
-      <w:r>
-        <w:t xml:space="preserve">tailed visual representation of the actions taken by the player through the game. </w:t>
+        <w:t xml:space="preserve">to visually analyze play steps, providing detailed visual representation of the actions taken by the player through the game. </w:t>
       </w:r>
     </w:p>
     <w:p>
@@ -2559,7 +2553,13 @@
         <w:t>r</w:t>
       </w:r>
       <w:r>
-        <w:t>standing, we adopt throughout this chapter the terms used in PROV (entities, activ</w:t>
+        <w:t xml:space="preserve">standing, we adopt throughout this </w:t>
+      </w:r>
+      <w:r>
+        <w:t>paper</w:t>
+      </w:r>
+      <w:r>
+        <w:t xml:space="preserve"> the terms used in PROV (entities, activ</w:t>
       </w:r>
       <w:r>
         <w:t>i</w:t>
@@ -2860,13 +2860,7 @@
         <w:t>, healing, and interactions with NPCs or objects</w:t>
       </w:r>
       <w:r>
-        <w:t>. Also, the PROV model deals well with the aspect of time, which can be hea</w:t>
-      </w:r>
-      <w:r>
-        <w:t>v</w:t>
-      </w:r>
-      <w:r>
-        <w:t xml:space="preserve">ily explored in games, especially on games focused on storytelling. </w:t>
+        <w:t xml:space="preserve">. Also, the PROV model deals well with the aspect of time, which can be heavily explored in games, especially on games focused on storytelling. </w:t>
       </w:r>
     </w:p>
     <w:p>
@@ -3547,13 +3541,7 @@
         <w:t xml:space="preserve"> </w:t>
       </w:r>
       <w:r>
-        <w:t>illustrates the relationships b</w:t>
-      </w:r>
-      <w:r>
-        <w:t>e</w:t>
-      </w:r>
-      <w:r>
-        <w:t xml:space="preserve">tween the game, using the framework, and </w:t>
+        <w:t xml:space="preserve">illustrates the relationships between the game, using the framework, and </w:t>
       </w:r>
       <w:proofErr w:type="spellStart"/>
       <w:r>
@@ -4214,13 +4202,7 @@
         <w:t xml:space="preserve"> </w:t>
       </w:r>
       <w:r>
-        <w:t>have different shapes accor</w:t>
-      </w:r>
-      <w:r>
-        <w:t>d</w:t>
-      </w:r>
-      <w:r>
-        <w:t xml:space="preserve">ing to their types. However, it is also possible to differentiate </w:t>
+        <w:t xml:space="preserve">have different shapes according to their types. However, it is also possible to differentiate </w:t>
       </w:r>
       <w:r>
         <w:t>one</w:t>
@@ -4262,13 +4244,7 @@
         <w:t xml:space="preserve"> </w:t>
       </w:r>
       <w:r>
-        <w:t>not inte</w:t>
-      </w:r>
-      <w:r>
-        <w:t>r</w:t>
-      </w:r>
-      <w:r>
-        <w:t xml:space="preserve">act with other </w:t>
+        <w:t xml:space="preserve">not interact with other </w:t>
       </w:r>
       <w:r>
         <w:rPr>
@@ -4473,13 +4449,7 @@
         <w:t xml:space="preserve">, where </w:t>
       </w:r>
       <w:r>
-        <w:t>neutral edges are dashed to emphasize their lack of i</w:t>
-      </w:r>
-      <w:r>
-        <w:t>m</w:t>
-      </w:r>
-      <w:r>
-        <w:t>portance</w:t>
+        <w:t>neutral edges are dashed to emphasize their lack of importance</w:t>
       </w:r>
       <w:r>
         <w:t>.</w:t>
@@ -5062,13 +5032,7 @@
         <w:t xml:space="preserve"> </w:t>
       </w:r>
       <w:r>
-        <w:t>green. As an example, ima</w:t>
-      </w:r>
-      <w:r>
-        <w:t>g</w:t>
-      </w:r>
-      <w:r>
-        <w:t xml:space="preserve">ine that we desire to analyze the player’s </w:t>
+        <w:t xml:space="preserve">green. As an example, imagine that we desire to analyze the player’s </w:t>
       </w:r>
       <w:r>
         <w:t>financial situation</w:t>
@@ -5104,13 +5068,7 @@
         <w:t xml:space="preserve"> </w:t>
       </w:r>
       <w:r>
-        <w:t>value have their co</w:t>
-      </w:r>
-      <w:r>
-        <w:t>l</w:t>
-      </w:r>
-      <w:r>
-        <w:t xml:space="preserve">ors changed according to </w:t>
+        <w:t xml:space="preserve">value have their colors changed according to </w:t>
       </w:r>
       <w:r>
         <w:t>their</w:t>
@@ -5188,13 +5146,7 @@
         <w:t xml:space="preserve"> </w:t>
       </w:r>
       <w:r>
-        <w:t>pr</w:t>
-      </w:r>
-      <w:r>
-        <w:t>o</w:t>
-      </w:r>
-      <w:r>
-        <w:t>vides more examples of those features.</w:t>
+        <w:t>provides more examples of those features.</w:t>
       </w:r>
     </w:p>
     <w:p>
@@ -5232,25 +5184,13 @@
         <w:t xml:space="preserve"> plan. </w:t>
       </w:r>
       <w:r>
-        <w:t>The next subse</w:t>
-      </w:r>
-      <w:r>
-        <w:t>c</w:t>
-      </w:r>
-      <w:r>
-        <w:t>tion describes alternatives to deal with</w:t>
+        <w:t>The next subsection describes alternatives to deal with</w:t>
       </w:r>
       <w:r>
         <w:t xml:space="preserve"> problems related to graph size</w:t>
       </w:r>
       <w:r>
-        <w:t xml:space="preserve"> and visualiz</w:t>
-      </w:r>
-      <w:r>
-        <w:t>a</w:t>
-      </w:r>
-      <w:r>
-        <w:t>tion</w:t>
+        <w:t xml:space="preserve"> and visualization</w:t>
       </w:r>
       <w:r>
         <w:t>.</w:t>
@@ -5382,13 +5322,7 @@
         <w:t>m</w:t>
       </w:r>
       <w:r>
-        <w:t>bats outcomes are known and can be used to decide if they are relevant or not. If the player was victor</w:t>
-      </w:r>
-      <w:r>
-        <w:t>i</w:t>
-      </w:r>
-      <w:r>
-        <w:t>ous with minor challenge, did not suffer severe wounds, or barely used any resources at his disposal, then the entire combat can be simplified into just one vertex representing the combat with the enemy. However, if the combat was cha</w:t>
+        <w:t>bats outcomes are known and can be used to decide if they are relevant or not. If the player was victorious with minor challenge, did not suffer severe wounds, or barely used any resources at his disposal, then the entire combat can be simplified into just one vertex representing the combat with the enemy. However, if the combat was cha</w:t>
       </w:r>
       <w:r>
         <w:t>l</w:t>
@@ -5516,13 +5450,7 @@
         <w:t xml:space="preserve">. </w:t>
       </w:r>
       <w:r>
-        <w:t>Providing a generic inference strategy is a future work. To infer something and decide if it is rel</w:t>
-      </w:r>
-      <w:r>
-        <w:t>e</w:t>
-      </w:r>
-      <w:r>
-        <w:t>vant or not for analysis is a complex process, which happens to be domain sensitive.</w:t>
+        <w:t>Providing a generic inference strategy is a future work. To infer something and decide if it is relevant or not for analysis is a complex process, which happens to be domain sensitive.</w:t>
       </w:r>
       <w:r>
         <w:t xml:space="preserve"> </w:t>
@@ -5735,13 +5663,7 @@
         <w:t>t</w:t>
       </w:r>
       <w:r>
-        <w:t>ware and a project co</w:t>
-      </w:r>
-      <w:r>
-        <w:t>m</w:t>
-      </w:r>
-      <w:r>
-        <w:t>pletion payment accordingly to the product quality.</w:t>
+        <w:t>ware and a project completion payment accordingly to the product quality.</w:t>
       </w:r>
       <w:r>
         <w:t xml:space="preserve"> </w:t>
@@ -6966,7 +6888,7 @@
                     <a:blip r:embed="rId21" cstate="print">
                       <a:extLst>
                         <a:ext uri="{28A0092B-C50C-407E-A947-70E740481C1C}">
-                          <a14:useLocalDpi xmlns:a14="http://schemas.microsoft.com/office/drawing/2010/main" xmlns:wps="http://schemas.microsoft.com/office/word/2010/wordprocessingShape" xmlns:wpi="http://schemas.microsoft.com/office/word/2010/wordprocessingInk" xmlns:wpg="http://schemas.microsoft.com/office/word/2010/wordprocessingGroup" xmlns:w14="http://schemas.microsoft.com/office/word/2010/wordml" xmlns:w="http://schemas.openxmlformats.org/wordprocessingml/2006/main" xmlns:w10="urn:schemas-microsoft-com:office:word" xmlns:wp14="http://schemas.microsoft.com/office/word/2010/wordprocessingDrawing" xmlns:v="urn:schemas-microsoft-com:vml" xmlns:o="urn:schemas-microsoft-com:office:office" xmlns:mv="urn:schemas-microsoft-com:mac:vml" xmlns:mc="http://schemas.openxmlformats.org/markup-compatibility/2006" xmlns:mo="http://schemas.microsoft.com/office/mac/office/2008/main" xmlns:wpc="http://schemas.microsoft.com/office/word/2010/wordprocessingCanvas" xmlns="" val="0"/>
+                          <a14:useLocalDpi xmlns="" xmlns:wpc="http://schemas.microsoft.com/office/word/2010/wordprocessingCanvas" xmlns:mo="http://schemas.microsoft.com/office/mac/office/2008/main" xmlns:mc="http://schemas.openxmlformats.org/markup-compatibility/2006" xmlns:mv="urn:schemas-microsoft-com:mac:vml" xmlns:o="urn:schemas-microsoft-com:office:office" xmlns:v="urn:schemas-microsoft-com:vml" xmlns:wp14="http://schemas.microsoft.com/office/word/2010/wordprocessingDrawing" xmlns:w10="urn:schemas-microsoft-com:office:word" xmlns:w="http://schemas.openxmlformats.org/wordprocessingml/2006/main" xmlns:w14="http://schemas.microsoft.com/office/word/2010/wordml" xmlns:wpg="http://schemas.microsoft.com/office/word/2010/wordprocessingGroup" xmlns:wpi="http://schemas.microsoft.com/office/word/2010/wordprocessingInk" xmlns:wps="http://schemas.microsoft.com/office/word/2010/wordprocessingShape" xmlns:a14="http://schemas.microsoft.com/office/drawing/2010/main" val="0"/>
                         </a:ext>
                       </a:extLst>
                     </a:blip>
@@ -7335,7 +7257,7 @@
                     <a:blip r:embed="rId22" cstate="print">
                       <a:extLst>
                         <a:ext uri="{28A0092B-C50C-407E-A947-70E740481C1C}">
-                          <a14:useLocalDpi xmlns:a14="http://schemas.microsoft.com/office/drawing/2010/main" xmlns:wps="http://schemas.microsoft.com/office/word/2010/wordprocessingShape" xmlns:wpi="http://schemas.microsoft.com/office/word/2010/wordprocessingInk" xmlns:wpg="http://schemas.microsoft.com/office/word/2010/wordprocessingGroup" xmlns:w14="http://schemas.microsoft.com/office/word/2010/wordml" xmlns:w="http://schemas.openxmlformats.org/wordprocessingml/2006/main" xmlns:w10="urn:schemas-microsoft-com:office:word" xmlns:wp14="http://schemas.microsoft.com/office/word/2010/wordprocessingDrawing" xmlns:v="urn:schemas-microsoft-com:vml" xmlns:o="urn:schemas-microsoft-com:office:office" xmlns:mv="urn:schemas-microsoft-com:mac:vml" xmlns:mc="http://schemas.openxmlformats.org/markup-compatibility/2006" xmlns:mo="http://schemas.microsoft.com/office/mac/office/2008/main" xmlns:wpc="http://schemas.microsoft.com/office/word/2010/wordprocessingCanvas" xmlns="" val="0"/>
+                          <a14:useLocalDpi xmlns="" xmlns:wpc="http://schemas.microsoft.com/office/word/2010/wordprocessingCanvas" xmlns:mo="http://schemas.microsoft.com/office/mac/office/2008/main" xmlns:mc="http://schemas.openxmlformats.org/markup-compatibility/2006" xmlns:mv="urn:schemas-microsoft-com:mac:vml" xmlns:o="urn:schemas-microsoft-com:office:office" xmlns:v="urn:schemas-microsoft-com:vml" xmlns:wp14="http://schemas.microsoft.com/office/word/2010/wordprocessingDrawing" xmlns:w10="urn:schemas-microsoft-com:office:word" xmlns:w="http://schemas.openxmlformats.org/wordprocessingml/2006/main" xmlns:w14="http://schemas.microsoft.com/office/word/2010/wordml" xmlns:wpg="http://schemas.microsoft.com/office/word/2010/wordprocessingGroup" xmlns:wpi="http://schemas.microsoft.com/office/word/2010/wordprocessingInk" xmlns:wps="http://schemas.microsoft.com/office/word/2010/wordprocessingShape" xmlns:a14="http://schemas.microsoft.com/office/drawing/2010/main" val="0"/>
                         </a:ext>
                       </a:extLst>
                     </a:blip>
@@ -7814,7 +7736,7 @@
                     <a:blip r:embed="rId23" cstate="print">
                       <a:extLst>
                         <a:ext uri="{28A0092B-C50C-407E-A947-70E740481C1C}">
-                          <a14:useLocalDpi xmlns:a14="http://schemas.microsoft.com/office/drawing/2010/main" xmlns:wps="http://schemas.microsoft.com/office/word/2010/wordprocessingShape" xmlns:wpi="http://schemas.microsoft.com/office/word/2010/wordprocessingInk" xmlns:wpg="http://schemas.microsoft.com/office/word/2010/wordprocessingGroup" xmlns:w14="http://schemas.microsoft.com/office/word/2010/wordml" xmlns:w="http://schemas.openxmlformats.org/wordprocessingml/2006/main" xmlns:w10="urn:schemas-microsoft-com:office:word" xmlns:wp14="http://schemas.microsoft.com/office/word/2010/wordprocessingDrawing" xmlns:v="urn:schemas-microsoft-com:vml" xmlns:o="urn:schemas-microsoft-com:office:office" xmlns:mv="urn:schemas-microsoft-com:mac:vml" xmlns:mc="http://schemas.openxmlformats.org/markup-compatibility/2006" xmlns:mo="http://schemas.microsoft.com/office/mac/office/2008/main" xmlns:wpc="http://schemas.microsoft.com/office/word/2010/wordprocessingCanvas" xmlns="" val="0"/>
+                          <a14:useLocalDpi xmlns="" xmlns:wpc="http://schemas.microsoft.com/office/word/2010/wordprocessingCanvas" xmlns:mo="http://schemas.microsoft.com/office/mac/office/2008/main" xmlns:mc="http://schemas.openxmlformats.org/markup-compatibility/2006" xmlns:mv="urn:schemas-microsoft-com:mac:vml" xmlns:o="urn:schemas-microsoft-com:office:office" xmlns:v="urn:schemas-microsoft-com:vml" xmlns:wp14="http://schemas.microsoft.com/office/word/2010/wordprocessingDrawing" xmlns:w10="urn:schemas-microsoft-com:office:word" xmlns:w="http://schemas.openxmlformats.org/wordprocessingml/2006/main" xmlns:w14="http://schemas.microsoft.com/office/word/2010/wordml" xmlns:wpg="http://schemas.microsoft.com/office/word/2010/wordprocessingGroup" xmlns:wpi="http://schemas.microsoft.com/office/word/2010/wordprocessingInk" xmlns:wps="http://schemas.microsoft.com/office/word/2010/wordprocessingShape" xmlns:a14="http://schemas.microsoft.com/office/drawing/2010/main" val="0"/>
                         </a:ext>
                       </a:extLst>
                     </a:blip>
@@ -14509,7 +14431,7 @@
 </file>
 
 <file path=customXml/itemProps1.xml><?xml version="1.0" encoding="utf-8"?>
-<ds:datastoreItem xmlns:ds="http://schemas.openxmlformats.org/officeDocument/2006/customXml" ds:itemID="{D859F4C6-8EE5-412D-A377-673A511209F5}">
+<ds:datastoreItem xmlns:ds="http://schemas.openxmlformats.org/officeDocument/2006/customXml" ds:itemID="{1DE6A368-B9E4-4124-9DD5-3F0B61A30788}">
   <ds:schemaRefs>
     <ds:schemaRef ds:uri="http://schemas.openxmlformats.org/officeDocument/2006/bibliography"/>
   </ds:schemaRefs>

</xml_diff>